<commit_message>
Pushing updated assignment 1.2 6/2/24
</commit_message>
<xml_diff>
--- a/module-1/cacal_assignment1_2.docx
+++ b/module-1/cacal_assignment1_2.docx
@@ -9,10 +9,160 @@
     </w:p>
     <w:p>
       <w:r>
+        <w:t>6.22.2024</w:t>
+      </w:r>
+    </w:p>
+    <w:p>
+      <w:r>
+        <w:t>CSD 310</w:t>
+      </w:r>
+    </w:p>
+    <w:p>
+      <w:r>
         <w:t>Assignment 1.2</w:t>
       </w:r>
     </w:p>
     <w:p/>
+    <w:p>
+      <w:r>
+        <w:t>Bellow are the deliverables for Assignment 1.2 of Module 1</w:t>
+      </w:r>
+    </w:p>
+    <w:p>
+      <w:r>
+        <w:t xml:space="preserve">Link to GitHub repository - </w:t>
+      </w:r>
+    </w:p>
+    <w:p>
+      <w:hyperlink r:id="rId4" w:history="1">
+        <w:r>
+          <w:rPr>
+            <w:rStyle w:val="Hyperlink"/>
+          </w:rPr>
+          <w:t>https://github.com/scottc</w:t>
+        </w:r>
+        <w:r>
+          <w:rPr>
+            <w:rStyle w:val="Hyperlink"/>
+          </w:rPr>
+          <w:t>a</w:t>
+        </w:r>
+        <w:r>
+          <w:rPr>
+            <w:rStyle w:val="Hyperlink"/>
+          </w:rPr>
+          <w:t>cal/csd-310</w:t>
+        </w:r>
+      </w:hyperlink>
+    </w:p>
+    <w:p/>
+    <w:p>
+      <w:r>
+        <w:t xml:space="preserve">Screenshot of GitHub repository - </w:t>
+      </w:r>
+    </w:p>
+    <w:p>
+      <w:r>
+        <w:rPr>
+          <w:noProof/>
+        </w:rPr>
+        <w:drawing>
+          <wp:inline distT="0" distB="0" distL="0" distR="0" wp14:anchorId="35E2CFB7" wp14:editId="19E7A9A9">
+            <wp:extent cx="5943600" cy="4732020"/>
+            <wp:effectExtent l="0" t="0" r="0" b="0"/>
+            <wp:docPr id="597351638" name="Picture 1" descr="A screenshot of a computer&#10;&#10;Description automatically generated"/>
+            <wp:cNvGraphicFramePr>
+              <a:graphicFrameLocks xmlns:a="http://schemas.openxmlformats.org/drawingml/2006/main" noChangeAspect="1"/>
+            </wp:cNvGraphicFramePr>
+            <a:graphic xmlns:a="http://schemas.openxmlformats.org/drawingml/2006/main">
+              <a:graphicData uri="http://schemas.openxmlformats.org/drawingml/2006/picture">
+                <pic:pic xmlns:pic="http://schemas.openxmlformats.org/drawingml/2006/picture">
+                  <pic:nvPicPr>
+                    <pic:cNvPr id="597351638" name="Picture 1" descr="A screenshot of a computer&#10;&#10;Description automatically generated"/>
+                    <pic:cNvPicPr/>
+                  </pic:nvPicPr>
+                  <pic:blipFill>
+                    <a:blip r:embed="rId5"/>
+                    <a:stretch>
+                      <a:fillRect/>
+                    </a:stretch>
+                  </pic:blipFill>
+                  <pic:spPr>
+                    <a:xfrm>
+                      <a:off x="0" y="0"/>
+                      <a:ext cx="5943600" cy="4732020"/>
+                    </a:xfrm>
+                    <a:prstGeom prst="rect">
+                      <a:avLst/>
+                    </a:prstGeom>
+                  </pic:spPr>
+                </pic:pic>
+              </a:graphicData>
+            </a:graphic>
+          </wp:inline>
+        </w:drawing>
+      </w:r>
+    </w:p>
+    <w:p/>
+    <w:p>
+      <w:r>
+        <w:lastRenderedPageBreak/>
+        <w:t>Additional Images -</w:t>
+      </w:r>
+    </w:p>
+    <w:p>
+      <w:r>
+        <w:rPr>
+          <w:noProof/>
+        </w:rPr>
+        <w:drawing>
+          <wp:inline distT="0" distB="0" distL="0" distR="0" wp14:anchorId="1FD44DCD" wp14:editId="4E8F34CD">
+            <wp:extent cx="5943600" cy="2444750"/>
+            <wp:effectExtent l="0" t="0" r="0" b="0"/>
+            <wp:docPr id="1066518171" name="Picture 1" descr="A screenshot of a computer&#10;&#10;Description automatically generated"/>
+            <wp:cNvGraphicFramePr>
+              <a:graphicFrameLocks xmlns:a="http://schemas.openxmlformats.org/drawingml/2006/main" noChangeAspect="1"/>
+            </wp:cNvGraphicFramePr>
+            <a:graphic xmlns:a="http://schemas.openxmlformats.org/drawingml/2006/main">
+              <a:graphicData uri="http://schemas.openxmlformats.org/drawingml/2006/picture">
+                <pic:pic xmlns:pic="http://schemas.openxmlformats.org/drawingml/2006/picture">
+                  <pic:nvPicPr>
+                    <pic:cNvPr id="1066518171" name="Picture 1" descr="A screenshot of a computer&#10;&#10;Description automatically generated"/>
+                    <pic:cNvPicPr/>
+                  </pic:nvPicPr>
+                  <pic:blipFill>
+                    <a:blip r:embed="rId6"/>
+                    <a:stretch>
+                      <a:fillRect/>
+                    </a:stretch>
+                  </pic:blipFill>
+                  <pic:spPr>
+                    <a:xfrm>
+                      <a:off x="0" y="0"/>
+                      <a:ext cx="5943600" cy="2444750"/>
+                    </a:xfrm>
+                    <a:prstGeom prst="rect">
+                      <a:avLst/>
+                    </a:prstGeom>
+                  </pic:spPr>
+                </pic:pic>
+              </a:graphicData>
+            </a:graphic>
+          </wp:inline>
+        </w:drawing>
+      </w:r>
+    </w:p>
+    <w:p/>
+    <w:p>
+      <w:r>
+        <w:t>Additional Images:</w:t>
+      </w:r>
+    </w:p>
+    <w:p>
+      <w:r>
+        <w:t xml:space="preserve">Step 4 of “setup instructions” steps - </w:t>
+      </w:r>
+    </w:p>
     <w:p>
       <w:r>
         <w:drawing>
@@ -31,7 +181,7 @@
                     <pic:cNvPicPr/>
                   </pic:nvPicPr>
                   <pic:blipFill>
-                    <a:blip r:embed="rId4"/>
+                    <a:blip r:embed="rId7"/>
                     <a:stretch>
                       <a:fillRect/>
                     </a:stretch>
@@ -40,6 +190,57 @@
                     <a:xfrm>
                       <a:off x="0" y="0"/>
                       <a:ext cx="5943600" cy="3336290"/>
+                    </a:xfrm>
+                    <a:prstGeom prst="rect">
+                      <a:avLst/>
+                    </a:prstGeom>
+                  </pic:spPr>
+                </pic:pic>
+              </a:graphicData>
+            </a:graphic>
+          </wp:inline>
+        </w:drawing>
+      </w:r>
+    </w:p>
+    <w:p/>
+    <w:p/>
+    <w:p/>
+    <w:p>
+      <w:r>
+        <w:lastRenderedPageBreak/>
+        <w:t>Screenshot of word document push to repository –</w:t>
+      </w:r>
+    </w:p>
+    <w:p>
+      <w:r>
+        <w:rPr>
+          <w:noProof/>
+        </w:rPr>
+        <w:drawing>
+          <wp:inline distT="0" distB="0" distL="0" distR="0" wp14:anchorId="01227D7F" wp14:editId="5C6072B8">
+            <wp:extent cx="5340709" cy="7155180"/>
+            <wp:effectExtent l="0" t="0" r="0" b="7620"/>
+            <wp:docPr id="1937121367" name="Picture 1" descr="A screenshot of a computer program&#10;&#10;Description automatically generated"/>
+            <wp:cNvGraphicFramePr>
+              <a:graphicFrameLocks xmlns:a="http://schemas.openxmlformats.org/drawingml/2006/main" noChangeAspect="1"/>
+            </wp:cNvGraphicFramePr>
+            <a:graphic xmlns:a="http://schemas.openxmlformats.org/drawingml/2006/main">
+              <a:graphicData uri="http://schemas.openxmlformats.org/drawingml/2006/picture">
+                <pic:pic xmlns:pic="http://schemas.openxmlformats.org/drawingml/2006/picture">
+                  <pic:nvPicPr>
+                    <pic:cNvPr id="1937121367" name="Picture 1" descr="A screenshot of a computer program&#10;&#10;Description automatically generated"/>
+                    <pic:cNvPicPr/>
+                  </pic:nvPicPr>
+                  <pic:blipFill>
+                    <a:blip r:embed="rId8"/>
+                    <a:stretch>
+                      <a:fillRect/>
+                    </a:stretch>
+                  </pic:blipFill>
+                  <pic:spPr>
+                    <a:xfrm>
+                      <a:off x="0" y="0"/>
+                      <a:ext cx="5342266" cy="7157266"/>
                     </a:xfrm>
                     <a:prstGeom prst="rect">
                       <a:avLst/>
@@ -979,6 +1180,41 @@
       <w:spacing w:val="5"/>
     </w:rPr>
   </w:style>
+  <w:style w:type="character" w:styleId="Hyperlink">
+    <w:name w:val="Hyperlink"/>
+    <w:basedOn w:val="DefaultParagraphFont"/>
+    <w:uiPriority w:val="99"/>
+    <w:unhideWhenUsed/>
+    <w:rsid w:val="00776386"/>
+    <w:rPr>
+      <w:color w:val="467886" w:themeColor="hyperlink"/>
+      <w:u w:val="single"/>
+    </w:rPr>
+  </w:style>
+  <w:style w:type="character" w:styleId="UnresolvedMention">
+    <w:name w:val="Unresolved Mention"/>
+    <w:basedOn w:val="DefaultParagraphFont"/>
+    <w:uiPriority w:val="99"/>
+    <w:semiHidden/>
+    <w:unhideWhenUsed/>
+    <w:rsid w:val="00776386"/>
+    <w:rPr>
+      <w:color w:val="605E5C"/>
+      <w:shd w:val="clear" w:color="auto" w:fill="E1DFDD"/>
+    </w:rPr>
+  </w:style>
+  <w:style w:type="character" w:styleId="FollowedHyperlink">
+    <w:name w:val="FollowedHyperlink"/>
+    <w:basedOn w:val="DefaultParagraphFont"/>
+    <w:uiPriority w:val="99"/>
+    <w:semiHidden/>
+    <w:unhideWhenUsed/>
+    <w:rsid w:val="00776386"/>
+    <w:rPr>
+      <w:color w:val="96607D" w:themeColor="followedHyperlink"/>
+      <w:u w:val="single"/>
+    </w:rPr>
+  </w:style>
 </w:styles>
 </file>
 

</xml_diff>